<commit_message>
Add task 2 into docx
</commit_message>
<xml_diff>
--- a/Задания.docx
+++ b/Задания.docx
@@ -47,12 +47,7 @@
         <w:t>ад в коде будет происходить, если ра</w:t>
       </w:r>
       <w:r>
-        <w:t>зрабатывать сложное встроенное ПО б</w:t>
-      </w:r>
-      <w:bookmarkStart w:id="0" w:name="_GoBack"/>
-      <w:bookmarkEnd w:id="0"/>
-      <w:r>
-        <w:t>ез</w:t>
+        <w:t>зрабатывать сложное встроенное ПО без</w:t>
       </w:r>
       <w:r>
         <w:t xml:space="preserve"> </w:t>
@@ -75,13 +70,8 @@
           <w:lang w:val="en-US"/>
         </w:rPr>
       </w:pPr>
-      <w:proofErr w:type="spellStart"/>
-      <w:r>
-        <w:t>Доп.цель</w:t>
-      </w:r>
-      <w:proofErr w:type="spellEnd"/>
-      <w:r>
-        <w:t xml:space="preserve">: Получить представления как разрабатывать приложения без </w:t>
+      <w:r>
+        <w:t xml:space="preserve">Доп.цель: Получить представления как разрабатывать приложения без </w:t>
       </w:r>
       <w:r>
         <w:rPr>
@@ -164,17 +154,387 @@
       <w:r>
         <w:t xml:space="preserve">Задача: На плате есть два светодиода и кнопка. Необходимо написать программу, которая будет </w:t>
       </w:r>
-    </w:p>
+      <w:r>
+        <w:t xml:space="preserve">мигать светодиодами. Период мигания одного диода в два раза больше второго, допустим, 500 мс и 1000 мс. То есть мигание по схеме: </w:t>
+      </w:r>
+    </w:p>
+    <w:tbl>
+      <w:tblPr>
+        <w:tblStyle w:val="a3"/>
+        <w:tblW w:w="0" w:type="auto"/>
+        <w:tblLook w:val="04A0" w:firstRow="1" w:lastRow="0" w:firstColumn="1" w:lastColumn="0" w:noHBand="0" w:noVBand="1"/>
+      </w:tblPr>
+      <w:tblGrid>
+        <w:gridCol w:w="988"/>
+        <w:gridCol w:w="992"/>
+        <w:gridCol w:w="1134"/>
+      </w:tblGrid>
+      <w:tr>
+        <w:tc>
+          <w:tcPr>
+            <w:tcW w:w="988" w:type="dxa"/>
+          </w:tcPr>
+          <w:p>
+            <w:pPr>
+              <w:jc w:val="both"/>
+              <w:rPr>
+                <w:lang w:val="en-US"/>
+              </w:rPr>
+            </w:pPr>
+            <w:r>
+              <w:rPr>
+                <w:lang w:val="en-US"/>
+              </w:rPr>
+              <w:t>Led 1</w:t>
+            </w:r>
+          </w:p>
+        </w:tc>
+        <w:tc>
+          <w:tcPr>
+            <w:tcW w:w="992" w:type="dxa"/>
+          </w:tcPr>
+          <w:p>
+            <w:pPr>
+              <w:jc w:val="both"/>
+              <w:rPr>
+                <w:lang w:val="en-US"/>
+              </w:rPr>
+            </w:pPr>
+            <w:r>
+              <w:rPr>
+                <w:lang w:val="en-US"/>
+              </w:rPr>
+              <w:t>Led 2</w:t>
+            </w:r>
+          </w:p>
+        </w:tc>
+        <w:tc>
+          <w:tcPr>
+            <w:tcW w:w="1134" w:type="dxa"/>
+          </w:tcPr>
+          <w:p>
+            <w:pPr>
+              <w:jc w:val="both"/>
+              <w:rPr>
+                <w:lang w:val="en-US"/>
+              </w:rPr>
+            </w:pPr>
+            <w:r>
+              <w:rPr>
+                <w:lang w:val="en-US"/>
+              </w:rPr>
+              <w:t>Timeout</w:t>
+            </w:r>
+          </w:p>
+        </w:tc>
+      </w:tr>
+      <w:tr>
+        <w:tc>
+          <w:tcPr>
+            <w:tcW w:w="988" w:type="dxa"/>
+          </w:tcPr>
+          <w:p>
+            <w:pPr>
+              <w:jc w:val="both"/>
+              <w:rPr>
+                <w:lang w:val="en-US"/>
+              </w:rPr>
+            </w:pPr>
+            <w:r>
+              <w:rPr>
+                <w:lang w:val="en-US"/>
+              </w:rPr>
+              <w:t>Off</w:t>
+            </w:r>
+          </w:p>
+        </w:tc>
+        <w:tc>
+          <w:tcPr>
+            <w:tcW w:w="992" w:type="dxa"/>
+          </w:tcPr>
+          <w:p>
+            <w:pPr>
+              <w:jc w:val="both"/>
+              <w:rPr>
+                <w:lang w:val="en-US"/>
+              </w:rPr>
+            </w:pPr>
+            <w:r>
+              <w:rPr>
+                <w:lang w:val="en-US"/>
+              </w:rPr>
+              <w:t>Off</w:t>
+            </w:r>
+          </w:p>
+        </w:tc>
+        <w:tc>
+          <w:tcPr>
+            <w:tcW w:w="1134" w:type="dxa"/>
+          </w:tcPr>
+          <w:p>
+            <w:pPr>
+              <w:jc w:val="both"/>
+            </w:pPr>
+            <w:r>
+              <w:t>500 мс</w:t>
+            </w:r>
+          </w:p>
+        </w:tc>
+      </w:tr>
+      <w:tr>
+        <w:tc>
+          <w:tcPr>
+            <w:tcW w:w="988" w:type="dxa"/>
+          </w:tcPr>
+          <w:p>
+            <w:pPr>
+              <w:jc w:val="both"/>
+              <w:rPr>
+                <w:lang w:val="en-US"/>
+              </w:rPr>
+            </w:pPr>
+            <w:r>
+              <w:rPr>
+                <w:lang w:val="en-US"/>
+              </w:rPr>
+              <w:t>Off</w:t>
+            </w:r>
+          </w:p>
+        </w:tc>
+        <w:tc>
+          <w:tcPr>
+            <w:tcW w:w="992" w:type="dxa"/>
+          </w:tcPr>
+          <w:p>
+            <w:pPr>
+              <w:jc w:val="both"/>
+              <w:rPr>
+                <w:lang w:val="en-US"/>
+              </w:rPr>
+            </w:pPr>
+            <w:r>
+              <w:rPr>
+                <w:lang w:val="en-US"/>
+              </w:rPr>
+              <w:t>On</w:t>
+            </w:r>
+          </w:p>
+        </w:tc>
+        <w:tc>
+          <w:tcPr>
+            <w:tcW w:w="1134" w:type="dxa"/>
+          </w:tcPr>
+          <w:p>
+            <w:pPr>
+              <w:jc w:val="both"/>
+            </w:pPr>
+            <w:r>
+              <w:t>500 мс</w:t>
+            </w:r>
+          </w:p>
+        </w:tc>
+      </w:tr>
+      <w:tr>
+        <w:tc>
+          <w:tcPr>
+            <w:tcW w:w="988" w:type="dxa"/>
+          </w:tcPr>
+          <w:p>
+            <w:pPr>
+              <w:jc w:val="both"/>
+              <w:rPr>
+                <w:lang w:val="en-US"/>
+              </w:rPr>
+            </w:pPr>
+            <w:r>
+              <w:rPr>
+                <w:lang w:val="en-US"/>
+              </w:rPr>
+              <w:t>On</w:t>
+            </w:r>
+          </w:p>
+        </w:tc>
+        <w:tc>
+          <w:tcPr>
+            <w:tcW w:w="992" w:type="dxa"/>
+          </w:tcPr>
+          <w:p>
+            <w:pPr>
+              <w:jc w:val="both"/>
+              <w:rPr>
+                <w:lang w:val="en-US"/>
+              </w:rPr>
+            </w:pPr>
+            <w:r>
+              <w:rPr>
+                <w:lang w:val="en-US"/>
+              </w:rPr>
+              <w:t>Off</w:t>
+            </w:r>
+          </w:p>
+        </w:tc>
+        <w:tc>
+          <w:tcPr>
+            <w:tcW w:w="1134" w:type="dxa"/>
+          </w:tcPr>
+          <w:p>
+            <w:pPr>
+              <w:jc w:val="both"/>
+            </w:pPr>
+            <w:r>
+              <w:t>500 мс</w:t>
+            </w:r>
+          </w:p>
+        </w:tc>
+      </w:tr>
+      <w:tr>
+        <w:tc>
+          <w:tcPr>
+            <w:tcW w:w="988" w:type="dxa"/>
+          </w:tcPr>
+          <w:p>
+            <w:pPr>
+              <w:jc w:val="both"/>
+              <w:rPr>
+                <w:lang w:val="en-US"/>
+              </w:rPr>
+            </w:pPr>
+            <w:r>
+              <w:rPr>
+                <w:lang w:val="en-US"/>
+              </w:rPr>
+              <w:t>On</w:t>
+            </w:r>
+          </w:p>
+        </w:tc>
+        <w:tc>
+          <w:tcPr>
+            <w:tcW w:w="992" w:type="dxa"/>
+          </w:tcPr>
+          <w:p>
+            <w:pPr>
+              <w:jc w:val="both"/>
+              <w:rPr>
+                <w:lang w:val="en-US"/>
+              </w:rPr>
+            </w:pPr>
+            <w:r>
+              <w:rPr>
+                <w:lang w:val="en-US"/>
+              </w:rPr>
+              <w:t>On</w:t>
+            </w:r>
+          </w:p>
+        </w:tc>
+        <w:tc>
+          <w:tcPr>
+            <w:tcW w:w="1134" w:type="dxa"/>
+          </w:tcPr>
+          <w:p>
+            <w:pPr>
+              <w:jc w:val="both"/>
+            </w:pPr>
+            <w:r>
+              <w:t>500 мс</w:t>
+            </w:r>
+          </w:p>
+        </w:tc>
+      </w:tr>
+    </w:tbl>
     <w:p>
       <w:pPr>
         <w:spacing w:after="120"/>
         <w:jc w:val="both"/>
       </w:pPr>
       <w:r>
-        <w:t>Задание 1.1</w:t>
-      </w:r>
-      <w:r>
-        <w:t xml:space="preserve">. </w:t>
+        <w:t xml:space="preserve">При нажатии на кнопку в течение от 3 с до 5 с – светодиод </w:t>
+      </w:r>
+      <w:r>
+        <w:rPr>
+          <w:lang w:val="en-US"/>
+        </w:rPr>
+        <w:t>Led 1 </w:t>
+      </w:r>
+      <w:r>
+        <w:t xml:space="preserve">перестает мигать, при повторном нажатии такой длительности – снова начинает мигать (в фазе с с </w:t>
+      </w:r>
+      <w:r>
+        <w:rPr>
+          <w:lang w:val="en-US"/>
+        </w:rPr>
+        <w:t>Led 2</w:t>
+      </w:r>
+      <w:r>
+        <w:rPr>
+          <w:lang w:val="en-US"/>
+        </w:rPr>
+        <w:t>, ну то есть как мигал ранее</w:t>
+      </w:r>
+      <w:r>
+        <w:t>).</w:t>
+      </w:r>
+    </w:p>
+    <w:p>
+      <w:pPr>
+        <w:spacing w:after="120"/>
+        <w:jc w:val="both"/>
+      </w:pPr>
+      <w:r>
+        <w:t xml:space="preserve">При нажатии на кнопку </w:t>
+      </w:r>
+      <w:r>
+        <w:t>в течение от 5</w:t>
+      </w:r>
+      <w:r>
+        <w:t> с</w:t>
+      </w:r>
+      <w:r>
+        <w:t xml:space="preserve"> до 8</w:t>
+      </w:r>
+      <w:r>
+        <w:t xml:space="preserve"> с – светодиод </w:t>
+      </w:r>
+      <w:r>
+        <w:rPr>
+          <w:lang w:val="en-US"/>
+        </w:rPr>
+        <w:t>Led 2</w:t>
+      </w:r>
+      <w:r>
+        <w:rPr>
+          <w:lang w:val="en-US"/>
+        </w:rPr>
+        <w:t> </w:t>
+      </w:r>
+      <w:r>
+        <w:t xml:space="preserve">перестает мигать, при повторном нажатии такой длительности – снова начинает мигать (в фазе с с </w:t>
+      </w:r>
+      <w:r>
+        <w:rPr>
+          <w:lang w:val="en-US"/>
+        </w:rPr>
+        <w:t>Led 1, ну то есть как мигал ранее</w:t>
+      </w:r>
+      <w:r>
+        <w:t>).</w:t>
+      </w:r>
+    </w:p>
+    <w:p>
+      <w:pPr>
+        <w:spacing w:after="120"/>
+        <w:jc w:val="both"/>
+      </w:pPr>
+    </w:p>
+    <w:p>
+      <w:pPr>
+        <w:spacing w:after="120"/>
+        <w:jc w:val="both"/>
+      </w:pPr>
+      <w:r>
+        <w:t>Задание 1</w:t>
+      </w:r>
+      <w:r>
+        <w:t>.</w:t>
       </w:r>
     </w:p>
     <w:tbl>
@@ -207,13 +567,8 @@
               <w:t>GIT</w:t>
             </w:r>
             <w:r>
-              <w:t>-</w:t>
-            </w:r>
-            <w:proofErr w:type="spellStart"/>
-            <w:r>
-              <w:t>репозиторий</w:t>
-            </w:r>
-            <w:proofErr w:type="spellEnd"/>
+              <w:t>-репозиторий</w:t>
+            </w:r>
           </w:p>
         </w:tc>
         <w:tc>
@@ -239,21 +594,14 @@
               <w:jc w:val="both"/>
             </w:pPr>
             <w:r>
-              <w:t xml:space="preserve">добавляем </w:t>
-            </w:r>
-            <w:proofErr w:type="gramStart"/>
-            <w:r>
-              <w:t>файл .</w:t>
-            </w:r>
-            <w:proofErr w:type="spellStart"/>
+              <w:t>добавляем файл .</w:t>
+            </w:r>
             <w:r>
               <w:rPr>
                 <w:lang w:val="en-US"/>
               </w:rPr>
               <w:t>gitignore</w:t>
             </w:r>
-            <w:proofErr w:type="spellEnd"/>
-            <w:proofErr w:type="gramEnd"/>
           </w:p>
         </w:tc>
         <w:tc>
@@ -368,7 +716,383 @@
         </w:tc>
       </w:tr>
     </w:tbl>
+    <w:p>
+      <w:r>
+        <w:t>Сделать все так, чтобы получилось, как в репозитории</w:t>
+      </w:r>
+    </w:p>
+    <w:p>
+      <w:hyperlink r:id="rId4" w:history="1">
+        <w:r>
+          <w:rPr>
+            <w:rStyle w:val="a4"/>
+          </w:rPr>
+          <w:t>https://github.com/ra9obw/xmc4_rtos_lsns</w:t>
+        </w:r>
+      </w:hyperlink>
+      <w:r>
+        <w:t xml:space="preserve"> </w:t>
+      </w:r>
+      <w:r>
+        <w:rPr>
+          <w:lang w:val="en-US"/>
+        </w:rPr>
+        <w:t>tag less1_task1</w:t>
+      </w:r>
+    </w:p>
     <w:p/>
+    <w:p>
+      <w:r>
+        <w:t>Задание 2.</w:t>
+      </w:r>
+    </w:p>
+    <w:p>
+      <w:r>
+        <w:t xml:space="preserve">Реализовать схему мигания светодиодами в функции </w:t>
+      </w:r>
+      <w:r>
+        <w:rPr>
+          <w:lang w:val="en-US"/>
+        </w:rPr>
+        <w:t>main()</w:t>
+      </w:r>
+      <w:r>
+        <w:t xml:space="preserve"> на основе компонентов </w:t>
+      </w:r>
+      <w:r>
+        <w:rPr>
+          <w:lang w:val="en-US"/>
+        </w:rPr>
+        <w:t>DAVE</w:t>
+      </w:r>
+      <w:r>
+        <w:t xml:space="preserve"> </w:t>
+      </w:r>
+      <w:r>
+        <w:rPr>
+          <w:lang w:val="en-US"/>
+        </w:rPr>
+        <w:t>App</w:t>
+      </w:r>
+      <w:r>
+        <w:t xml:space="preserve">. </w:t>
+      </w:r>
+    </w:p>
+    <w:p>
+      <w:r>
+        <w:t>Р</w:t>
+      </w:r>
+      <w:r>
+        <w:t xml:space="preserve">еализовав свою функцию задержки </w:t>
+      </w:r>
+      <w:r>
+        <w:t xml:space="preserve">с </w:t>
+      </w:r>
+      <w:r>
+        <w:t xml:space="preserve">прототипом </w:t>
+      </w:r>
+      <w:r>
+        <w:rPr>
+          <w:lang w:val="en-US"/>
+        </w:rPr>
+        <w:t>void my_delay(uint32_t timeout</w:t>
+      </w:r>
+      <w:r>
+        <w:rPr>
+          <w:lang w:val="en-US"/>
+        </w:rPr>
+        <w:t>_in_mks</w:t>
+      </w:r>
+      <w:r>
+        <w:rPr>
+          <w:lang w:val="en-US"/>
+        </w:rPr>
+        <w:t>);</w:t>
+      </w:r>
+      <w:r>
+        <w:t xml:space="preserve"> на основе цикла и </w:t>
+      </w:r>
+      <w:r>
+        <w:t>макроса __NOP().</w:t>
+      </w:r>
+    </w:p>
+    <w:p>
+      <w:r>
+        <w:t>Выполнение:</w:t>
+      </w:r>
+    </w:p>
+    <w:p>
+      <w:r>
+        <w:t>Создаем</w:t>
+      </w:r>
+      <w:r>
+        <w:rPr>
+          <w:lang w:val="en-US"/>
+        </w:rPr>
+        <w:t xml:space="preserve"> </w:t>
+      </w:r>
+      <w:r>
+        <w:t>D</w:t>
+      </w:r>
+      <w:r>
+        <w:rPr>
+          <w:lang w:val="en-US"/>
+        </w:rPr>
+        <w:t>AVE App</w:t>
+      </w:r>
+      <w:r>
+        <w:t xml:space="preserve"> для управление процессором, тактовым генератором и </w:t>
+      </w:r>
+      <w:r>
+        <w:rPr>
+          <w:lang w:val="en-US"/>
+        </w:rPr>
+        <w:t xml:space="preserve">DIGITAL_IO </w:t>
+      </w:r>
+      <w:r>
+        <w:t>для светодиодов.</w:t>
+      </w:r>
+    </w:p>
+    <w:p>
+      <w:r>
+        <w:t>Указываем выводы и генерируем код.</w:t>
+      </w:r>
+    </w:p>
+    <w:p>
+      <w:pPr>
+        <w:rPr>
+          <w:lang w:val="en-US"/>
+        </w:rPr>
+      </w:pPr>
+      <w:r>
+        <w:t xml:space="preserve">Пишем функцию </w:t>
+      </w:r>
+      <w:r>
+        <w:rPr>
+          <w:lang w:val="en-US"/>
+        </w:rPr>
+        <w:t>my_delay()</w:t>
+      </w:r>
+    </w:p>
+    <w:p>
+      <w:r>
+        <w:lastRenderedPageBreak/>
+        <w:t xml:space="preserve">и в цикл </w:t>
+      </w:r>
+      <w:r>
+        <w:rPr>
+          <w:lang w:val="en-US"/>
+        </w:rPr>
+        <w:t xml:space="preserve">while(1) </w:t>
+      </w:r>
+      <w:r>
+        <w:t xml:space="preserve">фнукции </w:t>
+      </w:r>
+      <w:r>
+        <w:rPr>
+          <w:lang w:val="en-US"/>
+        </w:rPr>
+        <w:t xml:space="preserve">main </w:t>
+      </w:r>
+      <w:r>
+        <w:t>добавляем код мигания лампочек:</w:t>
+      </w:r>
+    </w:p>
+    <w:p>
+      <w:pPr>
+        <w:autoSpaceDE w:val="0"/>
+        <w:autoSpaceDN w:val="0"/>
+        <w:adjustRightInd w:val="0"/>
+        <w:spacing w:after="0" w:line="240" w:lineRule="auto"/>
+        <w:rPr>
+          <w:rFonts w:ascii="Consolas" w:hAnsi="Consolas" w:cs="Consolas"/>
+          <w:color w:val="000000"/>
+          <w:sz w:val="20"/>
+          <w:szCs w:val="20"/>
+        </w:rPr>
+      </w:pPr>
+      <w:r>
+        <w:rPr>
+          <w:lang w:val="en-US"/>
+        </w:rPr>
+        <w:t>my_delay</w:t>
+      </w:r>
+      <w:r>
+        <w:rPr>
+          <w:rFonts w:ascii="Consolas" w:hAnsi="Consolas" w:cs="Consolas"/>
+          <w:color w:val="000000"/>
+          <w:sz w:val="20"/>
+          <w:szCs w:val="20"/>
+        </w:rPr>
+        <w:t xml:space="preserve"> </w:t>
+      </w:r>
+      <w:r>
+        <w:rPr>
+          <w:rFonts w:ascii="Consolas" w:hAnsi="Consolas" w:cs="Consolas"/>
+          <w:color w:val="000000"/>
+          <w:sz w:val="20"/>
+          <w:szCs w:val="20"/>
+        </w:rPr>
+        <w:t>(</w:t>
+      </w:r>
+      <w:r>
+        <w:rPr>
+          <w:rFonts w:ascii="Consolas" w:hAnsi="Consolas" w:cs="Consolas"/>
+          <w:color w:val="000000"/>
+          <w:sz w:val="20"/>
+          <w:szCs w:val="20"/>
+          <w:lang w:val="en-US"/>
+        </w:rPr>
+        <w:t>500000</w:t>
+      </w:r>
+      <w:r>
+        <w:rPr>
+          <w:rFonts w:ascii="Consolas" w:hAnsi="Consolas" w:cs="Consolas"/>
+          <w:color w:val="000000"/>
+          <w:sz w:val="20"/>
+          <w:szCs w:val="20"/>
+        </w:rPr>
+        <w:t>);</w:t>
+      </w:r>
+    </w:p>
+    <w:p>
+      <w:pPr>
+        <w:autoSpaceDE w:val="0"/>
+        <w:autoSpaceDN w:val="0"/>
+        <w:adjustRightInd w:val="0"/>
+        <w:spacing w:after="0" w:line="240" w:lineRule="auto"/>
+        <w:rPr>
+          <w:rFonts w:ascii="Consolas" w:hAnsi="Consolas" w:cs="Consolas"/>
+          <w:sz w:val="20"/>
+          <w:szCs w:val="20"/>
+        </w:rPr>
+      </w:pPr>
+      <w:r>
+        <w:rPr>
+          <w:rFonts w:ascii="Consolas" w:hAnsi="Consolas" w:cs="Consolas"/>
+          <w:color w:val="000000"/>
+          <w:sz w:val="20"/>
+          <w:szCs w:val="20"/>
+          <w:highlight w:val="lightGray"/>
+        </w:rPr>
+        <w:t>DIGITAL_IO_ToggleOutput</w:t>
+      </w:r>
+      <w:r>
+        <w:rPr>
+          <w:rFonts w:ascii="Consolas" w:hAnsi="Consolas" w:cs="Consolas"/>
+          <w:color w:val="000000"/>
+          <w:sz w:val="20"/>
+          <w:szCs w:val="20"/>
+        </w:rPr>
+        <w:t>(&amp;LED_1);</w:t>
+      </w:r>
+      <w:r>
+        <w:rPr>
+          <w:rFonts w:ascii="Consolas" w:hAnsi="Consolas" w:cs="Consolas"/>
+          <w:color w:val="3F7F5F"/>
+          <w:sz w:val="20"/>
+          <w:szCs w:val="20"/>
+        </w:rPr>
+        <w:t>/* Endless loop */</w:t>
+      </w:r>
+    </w:p>
+    <w:p>
+      <w:pPr>
+        <w:autoSpaceDE w:val="0"/>
+        <w:autoSpaceDN w:val="0"/>
+        <w:adjustRightInd w:val="0"/>
+        <w:spacing w:after="0" w:line="240" w:lineRule="auto"/>
+        <w:rPr>
+          <w:rFonts w:ascii="Consolas" w:hAnsi="Consolas" w:cs="Consolas"/>
+          <w:color w:val="000000"/>
+          <w:sz w:val="20"/>
+          <w:szCs w:val="20"/>
+        </w:rPr>
+      </w:pPr>
+      <w:r>
+        <w:rPr>
+          <w:lang w:val="en-US"/>
+        </w:rPr>
+        <w:t>my_delay</w:t>
+      </w:r>
+      <w:r>
+        <w:rPr>
+          <w:rFonts w:ascii="Consolas" w:hAnsi="Consolas" w:cs="Consolas"/>
+          <w:color w:val="000000"/>
+          <w:sz w:val="20"/>
+          <w:szCs w:val="20"/>
+        </w:rPr>
+        <w:t xml:space="preserve"> (</w:t>
+      </w:r>
+      <w:r>
+        <w:rPr>
+          <w:rFonts w:ascii="Consolas" w:hAnsi="Consolas" w:cs="Consolas"/>
+          <w:color w:val="000000"/>
+          <w:sz w:val="20"/>
+          <w:szCs w:val="20"/>
+          <w:lang w:val="en-US"/>
+        </w:rPr>
+        <w:t>500000</w:t>
+      </w:r>
+      <w:r>
+        <w:rPr>
+          <w:rFonts w:ascii="Consolas" w:hAnsi="Consolas" w:cs="Consolas"/>
+          <w:color w:val="000000"/>
+          <w:sz w:val="20"/>
+          <w:szCs w:val="20"/>
+        </w:rPr>
+        <w:t>);</w:t>
+      </w:r>
+    </w:p>
+    <w:p>
+      <w:r>
+        <w:rPr>
+          <w:rFonts w:ascii="Consolas" w:hAnsi="Consolas" w:cs="Consolas"/>
+          <w:color w:val="000000"/>
+          <w:sz w:val="20"/>
+          <w:szCs w:val="20"/>
+          <w:highlight w:val="lightGray"/>
+        </w:rPr>
+        <w:t>DIGITAL_IO_ToggleOutput</w:t>
+      </w:r>
+      <w:r>
+        <w:rPr>
+          <w:rFonts w:ascii="Consolas" w:hAnsi="Consolas" w:cs="Consolas"/>
+          <w:color w:val="000000"/>
+          <w:sz w:val="20"/>
+          <w:szCs w:val="20"/>
+        </w:rPr>
+        <w:t>(&amp;LED_1);</w:t>
+      </w:r>
+      <w:r>
+        <w:rPr>
+          <w:rFonts w:ascii="Consolas" w:hAnsi="Consolas" w:cs="Consolas"/>
+          <w:color w:val="3F7F5F"/>
+          <w:sz w:val="20"/>
+          <w:szCs w:val="20"/>
+        </w:rPr>
+        <w:t>/* Endless loop */</w:t>
+      </w:r>
+      <w:r>
+        <w:t xml:space="preserve"> </w:t>
+      </w:r>
+    </w:p>
+    <w:p>
+      <w:r>
+        <w:t xml:space="preserve">Убедится, что период мигания примерно 500 мс. Если нет – подгоняем внутренности функции </w:t>
+      </w:r>
+      <w:r>
+        <w:rPr>
+          <w:lang w:val="en-US"/>
+        </w:rPr>
+        <w:t>my_delay</w:t>
+      </w:r>
+      <w:r>
+        <w:t>, чтобы примерно совпадало.</w:t>
+      </w:r>
+      <w:bookmarkStart w:id="0" w:name="_GoBack"/>
+      <w:bookmarkEnd w:id="0"/>
+    </w:p>
     <w:sectPr>
       <w:pgSz w:w="11906" w:h="16838"/>
       <w:pgMar w:top="1134" w:right="850" w:bottom="1134" w:left="1701" w:header="708" w:footer="708" w:gutter="0"/>
@@ -819,6 +1543,18 @@
       </w:tblBorders>
     </w:tblPr>
   </w:style>
+  <w:style w:type="character" w:styleId="a4">
+    <w:name w:val="Hyperlink"/>
+    <w:basedOn w:val="a0"/>
+    <w:uiPriority w:val="99"/>
+    <w:semiHidden/>
+    <w:unhideWhenUsed/>
+    <w:rsid w:val="009426B4"/>
+    <w:rPr>
+      <w:color w:val="0000FF"/>
+      <w:u w:val="single"/>
+    </w:rPr>
+  </w:style>
 </w:styles>
 </file>
 

</xml_diff>

<commit_message>
my_usleep() implemented and led blink code into make is added
</commit_message>
<xml_diff>
--- a/Задания.docx
+++ b/Задания.docx
@@ -70,8 +70,13 @@
           <w:lang w:val="en-US"/>
         </w:rPr>
       </w:pPr>
-      <w:r>
-        <w:t xml:space="preserve">Доп.цель: Получить представления как разрабатывать приложения без </w:t>
+      <w:proofErr w:type="spellStart"/>
+      <w:r>
+        <w:t>Доп.цель</w:t>
+      </w:r>
+      <w:proofErr w:type="spellEnd"/>
+      <w:r>
+        <w:t xml:space="preserve">: Получить представления как разрабатывать приложения без </w:t>
       </w:r>
       <w:r>
         <w:rPr>
@@ -155,7 +160,23 @@
         <w:t xml:space="preserve">Задача: На плате есть два светодиода и кнопка. Необходимо написать программу, которая будет </w:t>
       </w:r>
       <w:r>
-        <w:t xml:space="preserve">мигать светодиодами. Период мигания одного диода в два раза больше второго, допустим, 500 мс и 1000 мс. То есть мигание по схеме: </w:t>
+        <w:t>мигать светодиодами. Период мигания одного диода в два раза больше второго, допустим, 500 </w:t>
+      </w:r>
+      <w:proofErr w:type="spellStart"/>
+      <w:r>
+        <w:t>мс</w:t>
+      </w:r>
+      <w:proofErr w:type="spellEnd"/>
+      <w:r>
+        <w:t xml:space="preserve"> и 1000 </w:t>
+      </w:r>
+      <w:proofErr w:type="spellStart"/>
+      <w:r>
+        <w:t>мс</w:t>
+      </w:r>
+      <w:proofErr w:type="spellEnd"/>
+      <w:r>
+        <w:t xml:space="preserve">. То есть мигание по схеме: </w:t>
       </w:r>
     </w:p>
     <w:tbl>
@@ -276,8 +297,13 @@
               <w:jc w:val="both"/>
             </w:pPr>
             <w:r>
-              <w:t>500 мс</w:t>
-            </w:r>
+              <w:t>500 </w:t>
+            </w:r>
+            <w:proofErr w:type="spellStart"/>
+            <w:r>
+              <w:t>мс</w:t>
+            </w:r>
+            <w:proofErr w:type="spellEnd"/>
           </w:p>
         </w:tc>
       </w:tr>
@@ -329,8 +355,13 @@
               <w:jc w:val="both"/>
             </w:pPr>
             <w:r>
-              <w:t>500 мс</w:t>
-            </w:r>
+              <w:t>500 </w:t>
+            </w:r>
+            <w:proofErr w:type="spellStart"/>
+            <w:r>
+              <w:t>мс</w:t>
+            </w:r>
+            <w:proofErr w:type="spellEnd"/>
           </w:p>
         </w:tc>
       </w:tr>
@@ -382,8 +413,13 @@
               <w:jc w:val="both"/>
             </w:pPr>
             <w:r>
-              <w:t>500 мс</w:t>
-            </w:r>
+              <w:t>500 </w:t>
+            </w:r>
+            <w:proofErr w:type="spellStart"/>
+            <w:r>
+              <w:t>мс</w:t>
+            </w:r>
+            <w:proofErr w:type="spellEnd"/>
           </w:p>
         </w:tc>
       </w:tr>
@@ -435,8 +471,13 @@
               <w:jc w:val="both"/>
             </w:pPr>
             <w:r>
-              <w:t>500 мс</w:t>
-            </w:r>
+              <w:t>500 </w:t>
+            </w:r>
+            <w:proofErr w:type="spellStart"/>
+            <w:r>
+              <w:t>мс</w:t>
+            </w:r>
+            <w:proofErr w:type="spellEnd"/>
           </w:p>
         </w:tc>
       </w:tr>
@@ -456,20 +497,100 @@
         <w:t>Led 1 </w:t>
       </w:r>
       <w:r>
-        <w:t xml:space="preserve">перестает мигать, при повторном нажатии такой длительности – снова начинает мигать (в фазе с с </w:t>
-      </w:r>
-      <w:r>
-        <w:rPr>
-          <w:lang w:val="en-US"/>
-        </w:rPr>
-        <w:t>Led 2</w:t>
-      </w:r>
-      <w:r>
-        <w:rPr>
-          <w:lang w:val="en-US"/>
-        </w:rPr>
-        <w:t>, ну то есть как мигал ранее</w:t>
-      </w:r>
+        <w:t xml:space="preserve">перестает мигать, при повторном нажатии такой длительности – снова начинает мигать (в фазе с </w:t>
+      </w:r>
+      <w:proofErr w:type="spellStart"/>
+      <w:r>
+        <w:t>с</w:t>
+      </w:r>
+      <w:proofErr w:type="spellEnd"/>
+      <w:r>
+        <w:t xml:space="preserve"> </w:t>
+      </w:r>
+      <w:r>
+        <w:rPr>
+          <w:lang w:val="en-US"/>
+        </w:rPr>
+        <w:t xml:space="preserve">Led 2, </w:t>
+      </w:r>
+      <w:proofErr w:type="spellStart"/>
+      <w:r>
+        <w:rPr>
+          <w:lang w:val="en-US"/>
+        </w:rPr>
+        <w:t>ну</w:t>
+      </w:r>
+      <w:proofErr w:type="spellEnd"/>
+      <w:r>
+        <w:rPr>
+          <w:lang w:val="en-US"/>
+        </w:rPr>
+        <w:t xml:space="preserve"> </w:t>
+      </w:r>
+      <w:proofErr w:type="spellStart"/>
+      <w:r>
+        <w:rPr>
+          <w:lang w:val="en-US"/>
+        </w:rPr>
+        <w:t>то</w:t>
+      </w:r>
+      <w:proofErr w:type="spellEnd"/>
+      <w:r>
+        <w:rPr>
+          <w:lang w:val="en-US"/>
+        </w:rPr>
+        <w:t xml:space="preserve"> </w:t>
+      </w:r>
+      <w:proofErr w:type="spellStart"/>
+      <w:r>
+        <w:rPr>
+          <w:lang w:val="en-US"/>
+        </w:rPr>
+        <w:t>есть</w:t>
+      </w:r>
+      <w:proofErr w:type="spellEnd"/>
+      <w:r>
+        <w:rPr>
+          <w:lang w:val="en-US"/>
+        </w:rPr>
+        <w:t xml:space="preserve"> </w:t>
+      </w:r>
+      <w:proofErr w:type="spellStart"/>
+      <w:r>
+        <w:rPr>
+          <w:lang w:val="en-US"/>
+        </w:rPr>
+        <w:t>как</w:t>
+      </w:r>
+      <w:proofErr w:type="spellEnd"/>
+      <w:r>
+        <w:rPr>
+          <w:lang w:val="en-US"/>
+        </w:rPr>
+        <w:t xml:space="preserve"> </w:t>
+      </w:r>
+      <w:proofErr w:type="spellStart"/>
+      <w:r>
+        <w:rPr>
+          <w:lang w:val="en-US"/>
+        </w:rPr>
+        <w:t>мигал</w:t>
+      </w:r>
+      <w:proofErr w:type="spellEnd"/>
+      <w:r>
+        <w:rPr>
+          <w:lang w:val="en-US"/>
+        </w:rPr>
+        <w:t xml:space="preserve"> </w:t>
+      </w:r>
+      <w:proofErr w:type="spellStart"/>
+      <w:r>
+        <w:rPr>
+          <w:lang w:val="en-US"/>
+        </w:rPr>
+        <w:t>ранее</w:t>
+      </w:r>
+      <w:proofErr w:type="spellEnd"/>
       <w:r>
         <w:t>).</w:t>
       </w:r>
@@ -480,41 +601,109 @@
         <w:jc w:val="both"/>
       </w:pPr>
       <w:r>
-        <w:t xml:space="preserve">При нажатии на кнопку </w:t>
-      </w:r>
-      <w:r>
-        <w:t>в течение от 5</w:t>
-      </w:r>
-      <w:r>
-        <w:t> с</w:t>
-      </w:r>
-      <w:r>
-        <w:t xml:space="preserve"> до 8</w:t>
-      </w:r>
-      <w:r>
-        <w:t xml:space="preserve"> с – светодиод </w:t>
-      </w:r>
-      <w:r>
-        <w:rPr>
-          <w:lang w:val="en-US"/>
-        </w:rPr>
-        <w:t>Led 2</w:t>
-      </w:r>
-      <w:r>
-        <w:rPr>
-          <w:lang w:val="en-US"/>
-        </w:rPr>
-        <w:t> </w:t>
-      </w:r>
-      <w:r>
-        <w:t xml:space="preserve">перестает мигать, при повторном нажатии такой длительности – снова начинает мигать (в фазе с с </w:t>
-      </w:r>
-      <w:r>
-        <w:rPr>
-          <w:lang w:val="en-US"/>
-        </w:rPr>
-        <w:t>Led 1, ну то есть как мигал ранее</w:t>
-      </w:r>
+        <w:t xml:space="preserve">При нажатии на кнопку в течение от 5 с до 8 с – светодиод </w:t>
+      </w:r>
+      <w:r>
+        <w:rPr>
+          <w:lang w:val="en-US"/>
+        </w:rPr>
+        <w:t>Led 2 </w:t>
+      </w:r>
+      <w:r>
+        <w:t xml:space="preserve">перестает мигать, при повторном нажатии такой длительности – снова начинает мигать (в фазе с </w:t>
+      </w:r>
+      <w:proofErr w:type="spellStart"/>
+      <w:r>
+        <w:t>с</w:t>
+      </w:r>
+      <w:proofErr w:type="spellEnd"/>
+      <w:r>
+        <w:t xml:space="preserve"> </w:t>
+      </w:r>
+      <w:r>
+        <w:rPr>
+          <w:lang w:val="en-US"/>
+        </w:rPr>
+        <w:t xml:space="preserve">Led 1, </w:t>
+      </w:r>
+      <w:proofErr w:type="spellStart"/>
+      <w:r>
+        <w:rPr>
+          <w:lang w:val="en-US"/>
+        </w:rPr>
+        <w:t>ну</w:t>
+      </w:r>
+      <w:proofErr w:type="spellEnd"/>
+      <w:r>
+        <w:rPr>
+          <w:lang w:val="en-US"/>
+        </w:rPr>
+        <w:t xml:space="preserve"> </w:t>
+      </w:r>
+      <w:proofErr w:type="spellStart"/>
+      <w:r>
+        <w:rPr>
+          <w:lang w:val="en-US"/>
+        </w:rPr>
+        <w:t>то</w:t>
+      </w:r>
+      <w:proofErr w:type="spellEnd"/>
+      <w:r>
+        <w:rPr>
+          <w:lang w:val="en-US"/>
+        </w:rPr>
+        <w:t xml:space="preserve"> </w:t>
+      </w:r>
+      <w:proofErr w:type="spellStart"/>
+      <w:r>
+        <w:rPr>
+          <w:lang w:val="en-US"/>
+        </w:rPr>
+        <w:t>есть</w:t>
+      </w:r>
+      <w:proofErr w:type="spellEnd"/>
+      <w:r>
+        <w:rPr>
+          <w:lang w:val="en-US"/>
+        </w:rPr>
+        <w:t xml:space="preserve"> </w:t>
+      </w:r>
+      <w:proofErr w:type="spellStart"/>
+      <w:r>
+        <w:rPr>
+          <w:lang w:val="en-US"/>
+        </w:rPr>
+        <w:t>как</w:t>
+      </w:r>
+      <w:proofErr w:type="spellEnd"/>
+      <w:r>
+        <w:rPr>
+          <w:lang w:val="en-US"/>
+        </w:rPr>
+        <w:t xml:space="preserve"> </w:t>
+      </w:r>
+      <w:proofErr w:type="spellStart"/>
+      <w:r>
+        <w:rPr>
+          <w:lang w:val="en-US"/>
+        </w:rPr>
+        <w:t>мигал</w:t>
+      </w:r>
+      <w:proofErr w:type="spellEnd"/>
+      <w:r>
+        <w:rPr>
+          <w:lang w:val="en-US"/>
+        </w:rPr>
+        <w:t xml:space="preserve"> </w:t>
+      </w:r>
+      <w:proofErr w:type="spellStart"/>
+      <w:r>
+        <w:rPr>
+          <w:lang w:val="en-US"/>
+        </w:rPr>
+        <w:t>ранее</w:t>
+      </w:r>
+      <w:proofErr w:type="spellEnd"/>
       <w:r>
         <w:t>).</w:t>
       </w:r>
@@ -567,8 +756,13 @@
               <w:t>GIT</w:t>
             </w:r>
             <w:r>
-              <w:t>-репозиторий</w:t>
-            </w:r>
+              <w:t>-</w:t>
+            </w:r>
+            <w:proofErr w:type="spellStart"/>
+            <w:r>
+              <w:t>репозиторий</w:t>
+            </w:r>
+            <w:proofErr w:type="spellEnd"/>
           </w:p>
         </w:tc>
         <w:tc>
@@ -594,14 +788,21 @@
               <w:jc w:val="both"/>
             </w:pPr>
             <w:r>
-              <w:t>добавляем файл .</w:t>
-            </w:r>
+              <w:t xml:space="preserve">добавляем </w:t>
+            </w:r>
+            <w:proofErr w:type="gramStart"/>
+            <w:r>
+              <w:t>файл .</w:t>
+            </w:r>
+            <w:proofErr w:type="spellStart"/>
             <w:r>
               <w:rPr>
                 <w:lang w:val="en-US"/>
               </w:rPr>
               <w:t>gitignore</w:t>
             </w:r>
+            <w:proofErr w:type="spellEnd"/>
+            <w:proofErr w:type="gramEnd"/>
           </w:p>
         </w:tc>
         <w:tc>
@@ -718,8 +919,13 @@
     </w:tbl>
     <w:p>
       <w:r>
-        <w:t>Сделать все так, чтобы получилось, как в репозитории</w:t>
-      </w:r>
+        <w:t xml:space="preserve">Сделать все так, чтобы получилось, как в </w:t>
+      </w:r>
+      <w:proofErr w:type="spellStart"/>
+      <w:r>
+        <w:t>репозитории</w:t>
+      </w:r>
+      <w:proofErr w:type="spellEnd"/>
     </w:p>
     <w:p>
       <w:hyperlink r:id="rId4" w:history="1">
@@ -750,11 +956,19 @@
       <w:r>
         <w:t xml:space="preserve">Реализовать схему мигания светодиодами в функции </w:t>
       </w:r>
-      <w:r>
-        <w:rPr>
-          <w:lang w:val="en-US"/>
-        </w:rPr>
-        <w:t>main()</w:t>
+      <w:proofErr w:type="gramStart"/>
+      <w:r>
+        <w:rPr>
+          <w:lang w:val="en-US"/>
+        </w:rPr>
+        <w:t>main(</w:t>
+      </w:r>
+      <w:proofErr w:type="gramEnd"/>
+      <w:r>
+        <w:rPr>
+          <w:lang w:val="en-US"/>
+        </w:rPr>
+        <w:t>)</w:t>
       </w:r>
       <w:r>
         <w:t xml:space="preserve"> на основе компонентов </w:t>
@@ -795,7 +1009,42 @@
         <w:rPr>
           <w:lang w:val="en-US"/>
         </w:rPr>
-        <w:t>void my_delay(uint32_t timeout</w:t>
+        <w:t xml:space="preserve">void </w:t>
+      </w:r>
+      <w:proofErr w:type="spellStart"/>
+      <w:r>
+        <w:rPr>
+          <w:lang w:val="en-US"/>
+        </w:rPr>
+        <w:t>my_</w:t>
+      </w:r>
+      <w:proofErr w:type="gramStart"/>
+      <w:r>
+        <w:rPr>
+          <w:lang w:val="en-US"/>
+        </w:rPr>
+        <w:t>delay</w:t>
+      </w:r>
+      <w:proofErr w:type="spellEnd"/>
+      <w:r>
+        <w:rPr>
+          <w:lang w:val="en-US"/>
+        </w:rPr>
+        <w:t>(</w:t>
+      </w:r>
+      <w:proofErr w:type="gramEnd"/>
+      <w:r>
+        <w:rPr>
+          <w:lang w:val="en-US"/>
+        </w:rPr>
+        <w:t xml:space="preserve">uint32_t </w:t>
+      </w:r>
+      <w:proofErr w:type="spellStart"/>
+      <w:r>
+        <w:rPr>
+          <w:lang w:val="en-US"/>
+        </w:rPr>
+        <w:t>timeout</w:t>
       </w:r>
       <w:r>
         <w:rPr>
@@ -803,6 +1052,7 @@
         </w:rPr>
         <w:t>_in_mks</w:t>
       </w:r>
+      <w:proofErr w:type="spellEnd"/>
       <w:r>
         <w:rPr>
           <w:lang w:val="en-US"/>
@@ -867,11 +1117,33 @@
       <w:r>
         <w:t xml:space="preserve">Пишем функцию </w:t>
       </w:r>
-      <w:r>
-        <w:rPr>
-          <w:lang w:val="en-US"/>
-        </w:rPr>
-        <w:t>my_delay()</w:t>
+      <w:proofErr w:type="spellStart"/>
+      <w:r>
+        <w:rPr>
+          <w:lang w:val="en-US"/>
+        </w:rPr>
+        <w:t>my_</w:t>
+      </w:r>
+      <w:proofErr w:type="gramStart"/>
+      <w:r>
+        <w:rPr>
+          <w:lang w:val="en-US"/>
+        </w:rPr>
+        <w:t>delay</w:t>
+      </w:r>
+      <w:proofErr w:type="spellEnd"/>
+      <w:r>
+        <w:rPr>
+          <w:lang w:val="en-US"/>
+        </w:rPr>
+        <w:t>(</w:t>
+      </w:r>
+      <w:proofErr w:type="gramEnd"/>
+      <w:r>
+        <w:rPr>
+          <w:lang w:val="en-US"/>
+        </w:rPr>
+        <w:t>)</w:t>
       </w:r>
     </w:p>
     <w:p>
@@ -885,8 +1157,13 @@
         </w:rPr>
         <w:t xml:space="preserve">while(1) </w:t>
       </w:r>
-      <w:r>
-        <w:t xml:space="preserve">фнукции </w:t>
+      <w:proofErr w:type="spellStart"/>
+      <w:r>
+        <w:t>фнукции</w:t>
+      </w:r>
+      <w:proofErr w:type="spellEnd"/>
+      <w:r>
+        <w:t xml:space="preserve"> </w:t>
       </w:r>
       <w:r>
         <w:rPr>
@@ -911,12 +1188,14 @@
           <w:szCs w:val="20"/>
         </w:rPr>
       </w:pPr>
+      <w:proofErr w:type="spellStart"/>
       <w:r>
         <w:rPr>
           <w:lang w:val="en-US"/>
         </w:rPr>
         <w:t>my_delay</w:t>
       </w:r>
+      <w:proofErr w:type="spellEnd"/>
       <w:r>
         <w:rPr>
           <w:rFonts w:ascii="Consolas" w:hAnsi="Consolas" w:cs="Consolas"/>
@@ -924,16 +1203,7 @@
           <w:sz w:val="20"/>
           <w:szCs w:val="20"/>
         </w:rPr>
-        <w:t xml:space="preserve"> </w:t>
-      </w:r>
-      <w:r>
-        <w:rPr>
-          <w:rFonts w:ascii="Consolas" w:hAnsi="Consolas" w:cs="Consolas"/>
-          <w:color w:val="000000"/>
-          <w:sz w:val="20"/>
-          <w:szCs w:val="20"/>
-        </w:rPr>
-        <w:t>(</w:t>
+        <w:t xml:space="preserve"> (</w:t>
       </w:r>
       <w:r>
         <w:rPr>
@@ -967,6 +1237,7 @@
           <w:szCs w:val="20"/>
         </w:rPr>
       </w:pPr>
+      <w:proofErr w:type="spellStart"/>
       <w:r>
         <w:rPr>
           <w:rFonts w:ascii="Consolas" w:hAnsi="Consolas" w:cs="Consolas"/>
@@ -977,6 +1248,7 @@
         </w:rPr>
         <w:t>DIGITAL_IO_ToggleOutput</w:t>
       </w:r>
+      <w:proofErr w:type="spellEnd"/>
       <w:r>
         <w:rPr>
           <w:rFonts w:ascii="Consolas" w:hAnsi="Consolas" w:cs="Consolas"/>
@@ -984,7 +1256,17 @@
           <w:sz w:val="20"/>
           <w:szCs w:val="20"/>
         </w:rPr>
-        <w:t>(&amp;LED_1);</w:t>
+        <w:t>(&amp;LED_</w:t>
+      </w:r>
+      <w:proofErr w:type="gramStart"/>
+      <w:r>
+        <w:rPr>
+          <w:rFonts w:ascii="Consolas" w:hAnsi="Consolas" w:cs="Consolas"/>
+          <w:color w:val="000000"/>
+          <w:sz w:val="20"/>
+          <w:szCs w:val="20"/>
+        </w:rPr>
+        <w:t>1);</w:t>
       </w:r>
       <w:r>
         <w:rPr>
@@ -993,7 +1275,57 @@
           <w:sz w:val="20"/>
           <w:szCs w:val="20"/>
         </w:rPr>
-        <w:t>/* Endless loop */</w:t>
+        <w:t>/</w:t>
+      </w:r>
+      <w:proofErr w:type="gramEnd"/>
+      <w:r>
+        <w:rPr>
+          <w:rFonts w:ascii="Consolas" w:hAnsi="Consolas" w:cs="Consolas"/>
+          <w:color w:val="3F7F5F"/>
+          <w:sz w:val="20"/>
+          <w:szCs w:val="20"/>
+        </w:rPr>
+        <w:t xml:space="preserve">* </w:t>
+      </w:r>
+      <w:proofErr w:type="spellStart"/>
+      <w:r>
+        <w:rPr>
+          <w:rFonts w:ascii="Consolas" w:hAnsi="Consolas" w:cs="Consolas"/>
+          <w:color w:val="3F7F5F"/>
+          <w:sz w:val="20"/>
+          <w:szCs w:val="20"/>
+        </w:rPr>
+        <w:t>Endless</w:t>
+      </w:r>
+      <w:proofErr w:type="spellEnd"/>
+      <w:r>
+        <w:rPr>
+          <w:rFonts w:ascii="Consolas" w:hAnsi="Consolas" w:cs="Consolas"/>
+          <w:color w:val="3F7F5F"/>
+          <w:sz w:val="20"/>
+          <w:szCs w:val="20"/>
+        </w:rPr>
+        <w:t xml:space="preserve"> </w:t>
+      </w:r>
+      <w:proofErr w:type="spellStart"/>
+      <w:r>
+        <w:rPr>
+          <w:rFonts w:ascii="Consolas" w:hAnsi="Consolas" w:cs="Consolas"/>
+          <w:color w:val="3F7F5F"/>
+          <w:sz w:val="20"/>
+          <w:szCs w:val="20"/>
+        </w:rPr>
+        <w:t>loop</w:t>
+      </w:r>
+      <w:proofErr w:type="spellEnd"/>
+      <w:r>
+        <w:rPr>
+          <w:rFonts w:ascii="Consolas" w:hAnsi="Consolas" w:cs="Consolas"/>
+          <w:color w:val="3F7F5F"/>
+          <w:sz w:val="20"/>
+          <w:szCs w:val="20"/>
+        </w:rPr>
+        <w:t xml:space="preserve"> */</w:t>
       </w:r>
     </w:p>
     <w:p>
@@ -1009,12 +1341,14 @@
           <w:szCs w:val="20"/>
         </w:rPr>
       </w:pPr>
+      <w:proofErr w:type="spellStart"/>
       <w:r>
         <w:rPr>
           <w:lang w:val="en-US"/>
         </w:rPr>
         <w:t>my_delay</w:t>
       </w:r>
+      <w:proofErr w:type="spellEnd"/>
       <w:r>
         <w:rPr>
           <w:rFonts w:ascii="Consolas" w:hAnsi="Consolas" w:cs="Consolas"/>
@@ -1045,6 +1379,7 @@
       </w:r>
     </w:p>
     <w:p>
+      <w:proofErr w:type="spellStart"/>
       <w:r>
         <w:rPr>
           <w:rFonts w:ascii="Consolas" w:hAnsi="Consolas" w:cs="Consolas"/>
@@ -1055,6 +1390,7 @@
         </w:rPr>
         <w:t>DIGITAL_IO_ToggleOutput</w:t>
       </w:r>
+      <w:proofErr w:type="spellEnd"/>
       <w:r>
         <w:rPr>
           <w:rFonts w:ascii="Consolas" w:hAnsi="Consolas" w:cs="Consolas"/>
@@ -1062,7 +1398,17 @@
           <w:sz w:val="20"/>
           <w:szCs w:val="20"/>
         </w:rPr>
-        <w:t>(&amp;LED_1);</w:t>
+        <w:t>(&amp;LED_</w:t>
+      </w:r>
+      <w:proofErr w:type="gramStart"/>
+      <w:r>
+        <w:rPr>
+          <w:rFonts w:ascii="Consolas" w:hAnsi="Consolas" w:cs="Consolas"/>
+          <w:color w:val="000000"/>
+          <w:sz w:val="20"/>
+          <w:szCs w:val="20"/>
+        </w:rPr>
+        <w:t>1);</w:t>
       </w:r>
       <w:r>
         <w:rPr>
@@ -1071,7 +1417,57 @@
           <w:sz w:val="20"/>
           <w:szCs w:val="20"/>
         </w:rPr>
-        <w:t>/* Endless loop */</w:t>
+        <w:t>/</w:t>
+      </w:r>
+      <w:proofErr w:type="gramEnd"/>
+      <w:r>
+        <w:rPr>
+          <w:rFonts w:ascii="Consolas" w:hAnsi="Consolas" w:cs="Consolas"/>
+          <w:color w:val="3F7F5F"/>
+          <w:sz w:val="20"/>
+          <w:szCs w:val="20"/>
+        </w:rPr>
+        <w:t xml:space="preserve">* </w:t>
+      </w:r>
+      <w:proofErr w:type="spellStart"/>
+      <w:r>
+        <w:rPr>
+          <w:rFonts w:ascii="Consolas" w:hAnsi="Consolas" w:cs="Consolas"/>
+          <w:color w:val="3F7F5F"/>
+          <w:sz w:val="20"/>
+          <w:szCs w:val="20"/>
+        </w:rPr>
+        <w:t>Endless</w:t>
+      </w:r>
+      <w:proofErr w:type="spellEnd"/>
+      <w:r>
+        <w:rPr>
+          <w:rFonts w:ascii="Consolas" w:hAnsi="Consolas" w:cs="Consolas"/>
+          <w:color w:val="3F7F5F"/>
+          <w:sz w:val="20"/>
+          <w:szCs w:val="20"/>
+        </w:rPr>
+        <w:t xml:space="preserve"> </w:t>
+      </w:r>
+      <w:proofErr w:type="spellStart"/>
+      <w:r>
+        <w:rPr>
+          <w:rFonts w:ascii="Consolas" w:hAnsi="Consolas" w:cs="Consolas"/>
+          <w:color w:val="3F7F5F"/>
+          <w:sz w:val="20"/>
+          <w:szCs w:val="20"/>
+        </w:rPr>
+        <w:t>loop</w:t>
+      </w:r>
+      <w:proofErr w:type="spellEnd"/>
+      <w:r>
+        <w:rPr>
+          <w:rFonts w:ascii="Consolas" w:hAnsi="Consolas" w:cs="Consolas"/>
+          <w:color w:val="3F7F5F"/>
+          <w:sz w:val="20"/>
+          <w:szCs w:val="20"/>
+        </w:rPr>
+        <w:t xml:space="preserve"> */</w:t>
       </w:r>
       <w:r>
         <w:t xml:space="preserve"> </w:t>
@@ -1079,20 +1475,1092 @@
     </w:p>
     <w:p>
       <w:r>
-        <w:t xml:space="preserve">Убедится, что период мигания примерно 500 мс. Если нет – подгоняем внутренности функции </w:t>
-      </w:r>
+        <w:t xml:space="preserve">Убедится, что период мигания примерно 500 </w:t>
+      </w:r>
+      <w:proofErr w:type="spellStart"/>
+      <w:r>
+        <w:t>мс</w:t>
+      </w:r>
+      <w:proofErr w:type="spellEnd"/>
+      <w:r>
+        <w:t xml:space="preserve">. Если нет – подгоняем внутренности функции </w:t>
+      </w:r>
+      <w:proofErr w:type="spellStart"/>
       <w:r>
         <w:rPr>
           <w:lang w:val="en-US"/>
         </w:rPr>
         <w:t>my_delay</w:t>
       </w:r>
+      <w:proofErr w:type="spellEnd"/>
       <w:r>
         <w:t>, чтобы примерно совпадало.</w:t>
       </w:r>
-      <w:bookmarkStart w:id="0" w:name="_GoBack"/>
-      <w:bookmarkEnd w:id="0"/>
     </w:p>
+    <w:p>
+      <w:r>
+        <w:t>Ход выполнения.</w:t>
+      </w:r>
+    </w:p>
+    <w:tbl>
+      <w:tblPr>
+        <w:tblStyle w:val="a3"/>
+        <w:tblW w:w="0" w:type="auto"/>
+        <w:tblLook w:val="04A0" w:firstRow="1" w:lastRow="0" w:firstColumn="1" w:lastColumn="0" w:noHBand="0" w:noVBand="1"/>
+      </w:tblPr>
+      <w:tblGrid>
+        <w:gridCol w:w="9345"/>
+      </w:tblGrid>
+      <w:tr>
+        <w:tc>
+          <w:tcPr>
+            <w:tcW w:w="9345" w:type="dxa"/>
+          </w:tcPr>
+          <w:p>
+            <w:pPr>
+              <w:rPr>
+                <w:lang w:val="en-US"/>
+              </w:rPr>
+            </w:pPr>
+            <w:r>
+              <w:t xml:space="preserve">Создаем </w:t>
+            </w:r>
+            <w:r>
+              <w:rPr>
+                <w:lang w:val="en-US"/>
+              </w:rPr>
+              <w:t>DAVE App CPU_CTRL_XMC4</w:t>
+            </w:r>
+          </w:p>
+        </w:tc>
+      </w:tr>
+      <w:tr>
+        <w:tc>
+          <w:tcPr>
+            <w:tcW w:w="9345" w:type="dxa"/>
+          </w:tcPr>
+          <w:p>
+            <w:r>
+              <w:rPr>
+                <w:noProof/>
+                <w:lang w:eastAsia="ru-RU"/>
+              </w:rPr>
+              <w:drawing>
+                <wp:inline distT="0" distB="0" distL="0" distR="0" wp14:anchorId="4A0F0527" wp14:editId="0BC27014">
+                  <wp:extent cx="3924300" cy="3103784"/>
+                  <wp:effectExtent l="0" t="0" r="0" b="1905"/>
+                  <wp:docPr id="1" name="Рисунок 1"/>
+                  <wp:cNvGraphicFramePr>
+                    <a:graphicFrameLocks xmlns:a="http://schemas.openxmlformats.org/drawingml/2006/main" noChangeAspect="1"/>
+                  </wp:cNvGraphicFramePr>
+                  <a:graphic xmlns:a="http://schemas.openxmlformats.org/drawingml/2006/main">
+                    <a:graphicData uri="http://schemas.openxmlformats.org/drawingml/2006/picture">
+                      <pic:pic xmlns:pic="http://schemas.openxmlformats.org/drawingml/2006/picture">
+                        <pic:nvPicPr>
+                          <pic:cNvPr id="1" name="ED442B3.tmp"/>
+                          <pic:cNvPicPr/>
+                        </pic:nvPicPr>
+                        <pic:blipFill>
+                          <a:blip r:embed="rId5" cstate="print">
+                            <a:extLst>
+                              <a:ext uri="{28A0092B-C50C-407E-A947-70E740481C1C}">
+                                <a14:useLocalDpi xmlns:a14="http://schemas.microsoft.com/office/drawing/2010/main" val="0"/>
+                              </a:ext>
+                            </a:extLst>
+                          </a:blip>
+                          <a:stretch>
+                            <a:fillRect/>
+                          </a:stretch>
+                        </pic:blipFill>
+                        <pic:spPr>
+                          <a:xfrm>
+                            <a:off x="0" y="0"/>
+                            <a:ext cx="3950765" cy="3124716"/>
+                          </a:xfrm>
+                          <a:prstGeom prst="rect">
+                            <a:avLst/>
+                          </a:prstGeom>
+                        </pic:spPr>
+                      </pic:pic>
+                    </a:graphicData>
+                  </a:graphic>
+                </wp:inline>
+              </w:drawing>
+            </w:r>
+          </w:p>
+        </w:tc>
+      </w:tr>
+      <w:tr>
+        <w:tc>
+          <w:tcPr>
+            <w:tcW w:w="9345" w:type="dxa"/>
+          </w:tcPr>
+          <w:p>
+            <w:pPr>
+              <w:rPr>
+                <w:noProof/>
+                <w:lang w:eastAsia="ru-RU"/>
+              </w:rPr>
+            </w:pPr>
+            <w:r>
+              <w:rPr>
+                <w:noProof/>
+                <w:lang w:val="en-US" w:eastAsia="ru-RU"/>
+              </w:rPr>
+              <w:t>CLOCK_XMC4</w:t>
+            </w:r>
+            <w:r>
+              <w:rPr>
+                <w:noProof/>
+                <w:lang w:eastAsia="ru-RU"/>
+              </w:rPr>
+              <w:t xml:space="preserve"> и настраиваем на параметры тактового сигнала, который есть на нашей плате:</w:t>
+            </w:r>
+          </w:p>
+          <w:p>
+            <w:pPr>
+              <w:rPr>
+                <w:noProof/>
+                <w:lang w:eastAsia="ru-RU"/>
+              </w:rPr>
+            </w:pPr>
+            <w:r>
+              <w:rPr>
+                <w:noProof/>
+                <w:lang w:eastAsia="ru-RU"/>
+              </w:rPr>
+              <w:t xml:space="preserve">Для </w:t>
+            </w:r>
+            <w:r>
+              <w:rPr>
+                <w:noProof/>
+                <w:lang w:val="en-US" w:eastAsia="ru-RU"/>
+              </w:rPr>
+              <w:t xml:space="preserve">RelaxLite – </w:t>
+            </w:r>
+            <w:r>
+              <w:rPr>
+                <w:noProof/>
+                <w:lang w:eastAsia="ru-RU"/>
+              </w:rPr>
+              <w:t>это кварц 12 МГц.</w:t>
+            </w:r>
+          </w:p>
+          <w:p>
+            <w:pPr>
+              <w:rPr>
+                <w:noProof/>
+                <w:lang w:eastAsia="ru-RU"/>
+              </w:rPr>
+            </w:pPr>
+            <w:r>
+              <w:rPr>
+                <w:noProof/>
+                <w:lang w:eastAsia="ru-RU"/>
+              </w:rPr>
+              <w:t>Для сейсмоплаты – 16М ГЦ внешний тактовый генератор.</w:t>
+            </w:r>
+          </w:p>
+        </w:tc>
+      </w:tr>
+      <w:tr>
+        <w:tc>
+          <w:tcPr>
+            <w:tcW w:w="9345" w:type="dxa"/>
+          </w:tcPr>
+          <w:p>
+            <w:pPr>
+              <w:rPr>
+                <w:noProof/>
+                <w:lang w:val="en-US" w:eastAsia="ru-RU"/>
+              </w:rPr>
+            </w:pPr>
+            <w:r>
+              <w:rPr>
+                <w:noProof/>
+                <w:lang w:eastAsia="ru-RU"/>
+              </w:rPr>
+              <w:drawing>
+                <wp:inline distT="0" distB="0" distL="0" distR="0" wp14:anchorId="25F3C5C7" wp14:editId="2318A48B">
+                  <wp:extent cx="5029200" cy="3259975"/>
+                  <wp:effectExtent l="0" t="0" r="0" b="0"/>
+                  <wp:docPr id="2" name="Рисунок 2"/>
+                  <wp:cNvGraphicFramePr>
+                    <a:graphicFrameLocks xmlns:a="http://schemas.openxmlformats.org/drawingml/2006/main" noChangeAspect="1"/>
+                  </wp:cNvGraphicFramePr>
+                  <a:graphic xmlns:a="http://schemas.openxmlformats.org/drawingml/2006/main">
+                    <a:graphicData uri="http://schemas.openxmlformats.org/drawingml/2006/picture">
+                      <pic:pic xmlns:pic="http://schemas.openxmlformats.org/drawingml/2006/picture">
+                        <pic:nvPicPr>
+                          <pic:cNvPr id="2" name="ED41EC0.tmp"/>
+                          <pic:cNvPicPr/>
+                        </pic:nvPicPr>
+                        <pic:blipFill>
+                          <a:blip r:embed="rId6">
+                            <a:extLst>
+                              <a:ext uri="{28A0092B-C50C-407E-A947-70E740481C1C}">
+                                <a14:useLocalDpi xmlns:a14="http://schemas.microsoft.com/office/drawing/2010/main" val="0"/>
+                              </a:ext>
+                            </a:extLst>
+                          </a:blip>
+                          <a:stretch>
+                            <a:fillRect/>
+                          </a:stretch>
+                        </pic:blipFill>
+                        <pic:spPr>
+                          <a:xfrm>
+                            <a:off x="0" y="0"/>
+                            <a:ext cx="5041195" cy="3267750"/>
+                          </a:xfrm>
+                          <a:prstGeom prst="rect">
+                            <a:avLst/>
+                          </a:prstGeom>
+                        </pic:spPr>
+                      </pic:pic>
+                    </a:graphicData>
+                  </a:graphic>
+                </wp:inline>
+              </w:drawing>
+            </w:r>
+          </w:p>
+        </w:tc>
+      </w:tr>
+      <w:tr>
+        <w:tc>
+          <w:tcPr>
+            <w:tcW w:w="9345" w:type="dxa"/>
+          </w:tcPr>
+          <w:p>
+            <w:pPr>
+              <w:rPr>
+                <w:noProof/>
+                <w:lang w:eastAsia="ru-RU"/>
+              </w:rPr>
+            </w:pPr>
+            <w:r>
+              <w:rPr>
+                <w:noProof/>
+                <w:lang w:val="en-US" w:eastAsia="ru-RU"/>
+              </w:rPr>
+              <w:t xml:space="preserve">DIGITAL_IO </w:t>
+            </w:r>
+            <w:r>
+              <w:rPr>
+                <w:noProof/>
+                <w:lang w:eastAsia="ru-RU"/>
+              </w:rPr>
+              <w:t xml:space="preserve">два раза. Переименовываем их в </w:t>
+            </w:r>
+            <w:r>
+              <w:rPr>
+                <w:noProof/>
+                <w:lang w:val="en-US" w:eastAsia="ru-RU"/>
+              </w:rPr>
+              <w:t>LED</w:t>
+            </w:r>
+            <w:r>
+              <w:rPr>
+                <w:noProof/>
+                <w:lang w:eastAsia="ru-RU"/>
+              </w:rPr>
+              <w:t>_</w:t>
+            </w:r>
+            <w:r>
+              <w:rPr>
+                <w:noProof/>
+                <w:lang w:val="en-US" w:eastAsia="ru-RU"/>
+              </w:rPr>
+              <w:t xml:space="preserve">0 </w:t>
+            </w:r>
+            <w:r>
+              <w:rPr>
+                <w:noProof/>
+                <w:lang w:eastAsia="ru-RU"/>
+              </w:rPr>
+              <w:t xml:space="preserve">и </w:t>
+            </w:r>
+            <w:r>
+              <w:rPr>
+                <w:noProof/>
+                <w:lang w:val="en-US" w:eastAsia="ru-RU"/>
+              </w:rPr>
+              <w:t>LED</w:t>
+            </w:r>
+            <w:r>
+              <w:rPr>
+                <w:noProof/>
+                <w:lang w:eastAsia="ru-RU"/>
+              </w:rPr>
+              <w:t>_</w:t>
+            </w:r>
+            <w:r>
+              <w:rPr>
+                <w:noProof/>
+                <w:lang w:val="en-US" w:eastAsia="ru-RU"/>
+              </w:rPr>
+              <w:t>1</w:t>
+            </w:r>
+            <w:r>
+              <w:rPr>
+                <w:noProof/>
+                <w:lang w:eastAsia="ru-RU"/>
+              </w:rPr>
+              <w:t>, настраиваем на выход</w:t>
+            </w:r>
+            <w:r>
+              <w:rPr>
+                <w:noProof/>
+                <w:lang w:eastAsia="ru-RU"/>
+              </w:rPr>
+              <w:t>ы</w:t>
+            </w:r>
+            <w:r>
+              <w:rPr>
+                <w:noProof/>
+                <w:lang w:eastAsia="ru-RU"/>
+              </w:rPr>
+              <w:t>.</w:t>
+            </w:r>
+          </w:p>
+          <w:p>
+            <w:pPr>
+              <w:rPr>
+                <w:noProof/>
+                <w:lang w:val="en-US" w:eastAsia="ru-RU"/>
+              </w:rPr>
+            </w:pPr>
+            <w:r>
+              <w:rPr>
+                <w:noProof/>
+                <w:lang w:eastAsia="ru-RU"/>
+              </w:rPr>
+              <w:t xml:space="preserve">Для сейсмоплаты это </w:t>
+            </w:r>
+            <w:r>
+              <w:rPr>
+                <w:noProof/>
+                <w:lang w:val="en-US" w:eastAsia="ru-RU"/>
+              </w:rPr>
+              <w:t xml:space="preserve">P2.10 </w:t>
+            </w:r>
+            <w:r>
+              <w:rPr>
+                <w:noProof/>
+                <w:lang w:eastAsia="ru-RU"/>
+              </w:rPr>
+              <w:t xml:space="preserve">и </w:t>
+            </w:r>
+            <w:r>
+              <w:rPr>
+                <w:noProof/>
+                <w:lang w:val="en-US" w:eastAsia="ru-RU"/>
+              </w:rPr>
+              <w:t>P1.14</w:t>
+            </w:r>
+          </w:p>
+        </w:tc>
+      </w:tr>
+      <w:tr>
+        <w:tc>
+          <w:tcPr>
+            <w:tcW w:w="9345" w:type="dxa"/>
+          </w:tcPr>
+          <w:p>
+            <w:pPr>
+              <w:rPr>
+                <w:noProof/>
+                <w:lang w:val="en-US" w:eastAsia="ru-RU"/>
+              </w:rPr>
+            </w:pPr>
+            <w:r>
+              <w:rPr>
+                <w:noProof/>
+                <w:lang w:eastAsia="ru-RU"/>
+              </w:rPr>
+              <w:lastRenderedPageBreak/>
+              <w:drawing>
+                <wp:inline distT="0" distB="0" distL="0" distR="0" wp14:anchorId="69439ECE" wp14:editId="7338C1E0">
+                  <wp:extent cx="2809875" cy="3507063"/>
+                  <wp:effectExtent l="0" t="0" r="0" b="0"/>
+                  <wp:docPr id="3" name="Рисунок 3"/>
+                  <wp:cNvGraphicFramePr>
+                    <a:graphicFrameLocks xmlns:a="http://schemas.openxmlformats.org/drawingml/2006/main" noChangeAspect="1"/>
+                  </wp:cNvGraphicFramePr>
+                  <a:graphic xmlns:a="http://schemas.openxmlformats.org/drawingml/2006/main">
+                    <a:graphicData uri="http://schemas.openxmlformats.org/drawingml/2006/picture">
+                      <pic:pic xmlns:pic="http://schemas.openxmlformats.org/drawingml/2006/picture">
+                        <pic:nvPicPr>
+                          <pic:cNvPr id="3" name="ED48263.tmp"/>
+                          <pic:cNvPicPr/>
+                        </pic:nvPicPr>
+                        <pic:blipFill>
+                          <a:blip r:embed="rId7">
+                            <a:extLst>
+                              <a:ext uri="{28A0092B-C50C-407E-A947-70E740481C1C}">
+                                <a14:useLocalDpi xmlns:a14="http://schemas.microsoft.com/office/drawing/2010/main" val="0"/>
+                              </a:ext>
+                            </a:extLst>
+                          </a:blip>
+                          <a:stretch>
+                            <a:fillRect/>
+                          </a:stretch>
+                        </pic:blipFill>
+                        <pic:spPr>
+                          <a:xfrm>
+                            <a:off x="0" y="0"/>
+                            <a:ext cx="2817942" cy="3517132"/>
+                          </a:xfrm>
+                          <a:prstGeom prst="rect">
+                            <a:avLst/>
+                          </a:prstGeom>
+                        </pic:spPr>
+                      </pic:pic>
+                    </a:graphicData>
+                  </a:graphic>
+                </wp:inline>
+              </w:drawing>
+            </w:r>
+            <w:r>
+              <w:rPr>
+                <w:noProof/>
+                <w:lang w:eastAsia="ru-RU"/>
+              </w:rPr>
+              <w:drawing>
+                <wp:inline distT="0" distB="0" distL="0" distR="0" wp14:anchorId="2C1D0739" wp14:editId="21A142C1">
+                  <wp:extent cx="5057775" cy="2171789"/>
+                  <wp:effectExtent l="0" t="0" r="0" b="0"/>
+                  <wp:docPr id="4" name="Рисунок 4"/>
+                  <wp:cNvGraphicFramePr>
+                    <a:graphicFrameLocks xmlns:a="http://schemas.openxmlformats.org/drawingml/2006/main" noChangeAspect="1"/>
+                  </wp:cNvGraphicFramePr>
+                  <a:graphic xmlns:a="http://schemas.openxmlformats.org/drawingml/2006/main">
+                    <a:graphicData uri="http://schemas.openxmlformats.org/drawingml/2006/picture">
+                      <pic:pic xmlns:pic="http://schemas.openxmlformats.org/drawingml/2006/picture">
+                        <pic:nvPicPr>
+                          <pic:cNvPr id="4" name="ED4D2F3.tmp"/>
+                          <pic:cNvPicPr/>
+                        </pic:nvPicPr>
+                        <pic:blipFill>
+                          <a:blip r:embed="rId8">
+                            <a:extLst>
+                              <a:ext uri="{28A0092B-C50C-407E-A947-70E740481C1C}">
+                                <a14:useLocalDpi xmlns:a14="http://schemas.microsoft.com/office/drawing/2010/main" val="0"/>
+                              </a:ext>
+                            </a:extLst>
+                          </a:blip>
+                          <a:stretch>
+                            <a:fillRect/>
+                          </a:stretch>
+                        </pic:blipFill>
+                        <pic:spPr>
+                          <a:xfrm>
+                            <a:off x="0" y="0"/>
+                            <a:ext cx="5065679" cy="2175183"/>
+                          </a:xfrm>
+                          <a:prstGeom prst="rect">
+                            <a:avLst/>
+                          </a:prstGeom>
+                        </pic:spPr>
+                      </pic:pic>
+                    </a:graphicData>
+                  </a:graphic>
+                </wp:inline>
+              </w:drawing>
+            </w:r>
+          </w:p>
+        </w:tc>
+      </w:tr>
+      <w:tr>
+        <w:tc>
+          <w:tcPr>
+            <w:tcW w:w="9345" w:type="dxa"/>
+          </w:tcPr>
+          <w:p>
+            <w:pPr>
+              <w:rPr>
+                <w:noProof/>
+                <w:lang w:eastAsia="ru-RU"/>
+              </w:rPr>
+            </w:pPr>
+            <w:r>
+              <w:rPr>
+                <w:noProof/>
+                <w:lang w:eastAsia="ru-RU"/>
+              </w:rPr>
+              <w:t xml:space="preserve">Пишем код функции </w:t>
+            </w:r>
+          </w:p>
+          <w:p>
+            <w:pPr>
+              <w:autoSpaceDE w:val="0"/>
+              <w:autoSpaceDN w:val="0"/>
+              <w:adjustRightInd w:val="0"/>
+              <w:rPr>
+                <w:rFonts w:ascii="Consolas" w:hAnsi="Consolas" w:cs="Consolas"/>
+                <w:sz w:val="20"/>
+                <w:szCs w:val="20"/>
+              </w:rPr>
+            </w:pPr>
+            <w:proofErr w:type="spellStart"/>
+            <w:r>
+              <w:rPr>
+                <w:rFonts w:ascii="Consolas" w:hAnsi="Consolas" w:cs="Consolas"/>
+                <w:b/>
+                <w:bCs/>
+                <w:color w:val="7F0055"/>
+                <w:sz w:val="20"/>
+                <w:szCs w:val="20"/>
+              </w:rPr>
+              <w:t>void</w:t>
+            </w:r>
+            <w:proofErr w:type="spellEnd"/>
+            <w:r>
+              <w:rPr>
+                <w:rFonts w:ascii="Consolas" w:hAnsi="Consolas" w:cs="Consolas"/>
+                <w:color w:val="000000"/>
+                <w:sz w:val="20"/>
+                <w:szCs w:val="20"/>
+              </w:rPr>
+              <w:t xml:space="preserve"> </w:t>
+            </w:r>
+            <w:proofErr w:type="spellStart"/>
+            <w:r>
+              <w:rPr>
+                <w:rFonts w:ascii="Consolas" w:hAnsi="Consolas" w:cs="Consolas"/>
+                <w:b/>
+                <w:bCs/>
+                <w:color w:val="000000"/>
+                <w:sz w:val="20"/>
+                <w:szCs w:val="20"/>
+              </w:rPr>
+              <w:t>my_</w:t>
+            </w:r>
+            <w:proofErr w:type="gramStart"/>
+            <w:r>
+              <w:rPr>
+                <w:rFonts w:ascii="Consolas" w:hAnsi="Consolas" w:cs="Consolas"/>
+                <w:b/>
+                <w:bCs/>
+                <w:color w:val="000000"/>
+                <w:sz w:val="20"/>
+                <w:szCs w:val="20"/>
+              </w:rPr>
+              <w:t>sleep</w:t>
+            </w:r>
+            <w:proofErr w:type="spellEnd"/>
+            <w:r>
+              <w:rPr>
+                <w:rFonts w:ascii="Consolas" w:hAnsi="Consolas" w:cs="Consolas"/>
+                <w:color w:val="000000"/>
+                <w:sz w:val="20"/>
+                <w:szCs w:val="20"/>
+              </w:rPr>
+              <w:t>(</w:t>
+            </w:r>
+            <w:proofErr w:type="gramEnd"/>
+            <w:r>
+              <w:rPr>
+                <w:rFonts w:ascii="Consolas" w:hAnsi="Consolas" w:cs="Consolas"/>
+                <w:color w:val="005032"/>
+                <w:sz w:val="20"/>
+                <w:szCs w:val="20"/>
+              </w:rPr>
+              <w:t>uint32_t</w:t>
+            </w:r>
+            <w:r>
+              <w:rPr>
+                <w:rFonts w:ascii="Consolas" w:hAnsi="Consolas" w:cs="Consolas"/>
+                <w:color w:val="000000"/>
+                <w:sz w:val="20"/>
+                <w:szCs w:val="20"/>
+              </w:rPr>
+              <w:t xml:space="preserve"> </w:t>
+            </w:r>
+            <w:proofErr w:type="spellStart"/>
+            <w:r>
+              <w:rPr>
+                <w:rFonts w:ascii="Consolas" w:hAnsi="Consolas" w:cs="Consolas"/>
+                <w:color w:val="000000"/>
+                <w:sz w:val="20"/>
+                <w:szCs w:val="20"/>
+              </w:rPr>
+              <w:t>dly</w:t>
+            </w:r>
+            <w:proofErr w:type="spellEnd"/>
+            <w:r>
+              <w:rPr>
+                <w:rFonts w:ascii="Consolas" w:hAnsi="Consolas" w:cs="Consolas"/>
+                <w:color w:val="000000"/>
+                <w:sz w:val="20"/>
+                <w:szCs w:val="20"/>
+              </w:rPr>
+              <w:t>)</w:t>
+            </w:r>
+          </w:p>
+          <w:p>
+            <w:pPr>
+              <w:autoSpaceDE w:val="0"/>
+              <w:autoSpaceDN w:val="0"/>
+              <w:adjustRightInd w:val="0"/>
+              <w:rPr>
+                <w:rFonts w:ascii="Consolas" w:hAnsi="Consolas" w:cs="Consolas"/>
+                <w:sz w:val="20"/>
+                <w:szCs w:val="20"/>
+              </w:rPr>
+            </w:pPr>
+            <w:r>
+              <w:rPr>
+                <w:rFonts w:ascii="Consolas" w:hAnsi="Consolas" w:cs="Consolas"/>
+                <w:color w:val="000000"/>
+                <w:sz w:val="20"/>
+                <w:szCs w:val="20"/>
+              </w:rPr>
+              <w:t>{</w:t>
+            </w:r>
+          </w:p>
+          <w:p>
+            <w:pPr>
+              <w:autoSpaceDE w:val="0"/>
+              <w:autoSpaceDN w:val="0"/>
+              <w:adjustRightInd w:val="0"/>
+              <w:rPr>
+                <w:rFonts w:ascii="Consolas" w:hAnsi="Consolas" w:cs="Consolas"/>
+                <w:sz w:val="20"/>
+                <w:szCs w:val="20"/>
+              </w:rPr>
+            </w:pPr>
+            <w:r>
+              <w:rPr>
+                <w:rFonts w:ascii="Consolas" w:hAnsi="Consolas" w:cs="Consolas"/>
+                <w:color w:val="000000"/>
+                <w:sz w:val="20"/>
+                <w:szCs w:val="20"/>
+              </w:rPr>
+              <w:tab/>
+            </w:r>
+            <w:r>
+              <w:rPr>
+                <w:rFonts w:ascii="Consolas" w:hAnsi="Consolas" w:cs="Consolas"/>
+                <w:color w:val="3F7F5F"/>
+                <w:sz w:val="20"/>
+                <w:szCs w:val="20"/>
+              </w:rPr>
+              <w:t>//</w:t>
+            </w:r>
+            <w:proofErr w:type="spellStart"/>
+            <w:r>
+              <w:rPr>
+                <w:rFonts w:ascii="Consolas" w:hAnsi="Consolas" w:cs="Consolas"/>
+                <w:color w:val="3F7F5F"/>
+                <w:sz w:val="20"/>
+                <w:szCs w:val="20"/>
+              </w:rPr>
+              <w:t>scaling</w:t>
+            </w:r>
+            <w:proofErr w:type="spellEnd"/>
+            <w:r>
+              <w:rPr>
+                <w:rFonts w:ascii="Consolas" w:hAnsi="Consolas" w:cs="Consolas"/>
+                <w:color w:val="3F7F5F"/>
+                <w:sz w:val="20"/>
+                <w:szCs w:val="20"/>
+              </w:rPr>
+              <w:t xml:space="preserve"> </w:t>
+            </w:r>
+            <w:proofErr w:type="spellStart"/>
+            <w:r>
+              <w:rPr>
+                <w:rFonts w:ascii="Consolas" w:hAnsi="Consolas" w:cs="Consolas"/>
+                <w:color w:val="3F7F5F"/>
+                <w:sz w:val="20"/>
+                <w:szCs w:val="20"/>
+              </w:rPr>
+              <w:t>factor</w:t>
+            </w:r>
+            <w:proofErr w:type="spellEnd"/>
+          </w:p>
+          <w:p>
+            <w:pPr>
+              <w:autoSpaceDE w:val="0"/>
+              <w:autoSpaceDN w:val="0"/>
+              <w:adjustRightInd w:val="0"/>
+              <w:rPr>
+                <w:rFonts w:ascii="Consolas" w:hAnsi="Consolas" w:cs="Consolas"/>
+                <w:sz w:val="20"/>
+                <w:szCs w:val="20"/>
+              </w:rPr>
+            </w:pPr>
+            <w:r>
+              <w:rPr>
+                <w:rFonts w:ascii="Consolas" w:hAnsi="Consolas" w:cs="Consolas"/>
+                <w:color w:val="000000"/>
+                <w:sz w:val="20"/>
+                <w:szCs w:val="20"/>
+              </w:rPr>
+              <w:tab/>
+            </w:r>
+            <w:proofErr w:type="spellStart"/>
+            <w:r>
+              <w:rPr>
+                <w:rFonts w:ascii="Consolas" w:hAnsi="Consolas" w:cs="Consolas"/>
+                <w:color w:val="000000"/>
+                <w:sz w:val="20"/>
+                <w:szCs w:val="20"/>
+              </w:rPr>
+              <w:t>dly</w:t>
+            </w:r>
+            <w:proofErr w:type="spellEnd"/>
+            <w:r>
+              <w:rPr>
+                <w:rFonts w:ascii="Consolas" w:hAnsi="Consolas" w:cs="Consolas"/>
+                <w:color w:val="000000"/>
+                <w:sz w:val="20"/>
+                <w:szCs w:val="20"/>
+              </w:rPr>
+              <w:t xml:space="preserve"> *= 12;</w:t>
+            </w:r>
+          </w:p>
+          <w:p>
+            <w:pPr>
+              <w:autoSpaceDE w:val="0"/>
+              <w:autoSpaceDN w:val="0"/>
+              <w:adjustRightInd w:val="0"/>
+              <w:rPr>
+                <w:rFonts w:ascii="Consolas" w:hAnsi="Consolas" w:cs="Consolas"/>
+                <w:sz w:val="20"/>
+                <w:szCs w:val="20"/>
+              </w:rPr>
+            </w:pPr>
+            <w:r>
+              <w:rPr>
+                <w:rFonts w:ascii="Consolas" w:hAnsi="Consolas" w:cs="Consolas"/>
+                <w:color w:val="3F7F5F"/>
+                <w:sz w:val="20"/>
+                <w:szCs w:val="20"/>
+              </w:rPr>
+              <w:t>//</w:t>
+            </w:r>
+            <w:r>
+              <w:rPr>
+                <w:rFonts w:ascii="Consolas" w:hAnsi="Consolas" w:cs="Consolas"/>
+                <w:color w:val="3F7F5F"/>
+                <w:sz w:val="20"/>
+                <w:szCs w:val="20"/>
+              </w:rPr>
+              <w:tab/>
+            </w:r>
+            <w:proofErr w:type="spellStart"/>
+            <w:r>
+              <w:rPr>
+                <w:rFonts w:ascii="Consolas" w:hAnsi="Consolas" w:cs="Consolas"/>
+                <w:color w:val="3F7F5F"/>
+                <w:sz w:val="20"/>
+                <w:szCs w:val="20"/>
+                <w:u w:val="single"/>
+              </w:rPr>
+              <w:t>dly</w:t>
+            </w:r>
+            <w:proofErr w:type="spellEnd"/>
+            <w:r>
+              <w:rPr>
+                <w:rFonts w:ascii="Consolas" w:hAnsi="Consolas" w:cs="Consolas"/>
+                <w:color w:val="3F7F5F"/>
+                <w:sz w:val="20"/>
+                <w:szCs w:val="20"/>
+              </w:rPr>
+              <w:t xml:space="preserve"> /= 10;</w:t>
+            </w:r>
+          </w:p>
+          <w:p>
+            <w:pPr>
+              <w:autoSpaceDE w:val="0"/>
+              <w:autoSpaceDN w:val="0"/>
+              <w:adjustRightInd w:val="0"/>
+              <w:rPr>
+                <w:rFonts w:ascii="Consolas" w:hAnsi="Consolas" w:cs="Consolas"/>
+                <w:sz w:val="20"/>
+                <w:szCs w:val="20"/>
+              </w:rPr>
+            </w:pPr>
+            <w:r>
+              <w:rPr>
+                <w:rFonts w:ascii="Consolas" w:hAnsi="Consolas" w:cs="Consolas"/>
+                <w:color w:val="000000"/>
+                <w:sz w:val="20"/>
+                <w:szCs w:val="20"/>
+              </w:rPr>
+              <w:tab/>
+            </w:r>
+            <w:r>
+              <w:rPr>
+                <w:rFonts w:ascii="Consolas" w:hAnsi="Consolas" w:cs="Consolas"/>
+                <w:color w:val="3F7F5F"/>
+                <w:sz w:val="20"/>
+                <w:szCs w:val="20"/>
+              </w:rPr>
+              <w:t>//</w:t>
+            </w:r>
+          </w:p>
+          <w:p>
+            <w:pPr>
+              <w:autoSpaceDE w:val="0"/>
+              <w:autoSpaceDN w:val="0"/>
+              <w:adjustRightInd w:val="0"/>
+              <w:rPr>
+                <w:rFonts w:ascii="Consolas" w:hAnsi="Consolas" w:cs="Consolas"/>
+                <w:sz w:val="20"/>
+                <w:szCs w:val="20"/>
+              </w:rPr>
+            </w:pPr>
+            <w:r>
+              <w:rPr>
+                <w:rFonts w:ascii="Consolas" w:hAnsi="Consolas" w:cs="Consolas"/>
+                <w:color w:val="000000"/>
+                <w:sz w:val="20"/>
+                <w:szCs w:val="20"/>
+              </w:rPr>
+              <w:tab/>
+            </w:r>
+            <w:proofErr w:type="spellStart"/>
+            <w:proofErr w:type="gramStart"/>
+            <w:r>
+              <w:rPr>
+                <w:rFonts w:ascii="Consolas" w:hAnsi="Consolas" w:cs="Consolas"/>
+                <w:b/>
+                <w:bCs/>
+                <w:color w:val="7F0055"/>
+                <w:sz w:val="20"/>
+                <w:szCs w:val="20"/>
+              </w:rPr>
+              <w:t>for</w:t>
+            </w:r>
+            <w:proofErr w:type="spellEnd"/>
+            <w:r>
+              <w:rPr>
+                <w:rFonts w:ascii="Consolas" w:hAnsi="Consolas" w:cs="Consolas"/>
+                <w:color w:val="000000"/>
+                <w:sz w:val="20"/>
+                <w:szCs w:val="20"/>
+              </w:rPr>
+              <w:t>(</w:t>
+            </w:r>
+            <w:proofErr w:type="gramEnd"/>
+            <w:r>
+              <w:rPr>
+                <w:rFonts w:ascii="Consolas" w:hAnsi="Consolas" w:cs="Consolas"/>
+                <w:color w:val="000000"/>
+                <w:sz w:val="20"/>
+                <w:szCs w:val="20"/>
+              </w:rPr>
+              <w:t xml:space="preserve">; </w:t>
+            </w:r>
+            <w:proofErr w:type="spellStart"/>
+            <w:r>
+              <w:rPr>
+                <w:rFonts w:ascii="Consolas" w:hAnsi="Consolas" w:cs="Consolas"/>
+                <w:color w:val="000000"/>
+                <w:sz w:val="20"/>
+                <w:szCs w:val="20"/>
+              </w:rPr>
+              <w:t>dly</w:t>
+            </w:r>
+            <w:proofErr w:type="spellEnd"/>
+            <w:r>
+              <w:rPr>
+                <w:rFonts w:ascii="Consolas" w:hAnsi="Consolas" w:cs="Consolas"/>
+                <w:color w:val="000000"/>
+                <w:sz w:val="20"/>
+                <w:szCs w:val="20"/>
+              </w:rPr>
+              <w:t xml:space="preserve"> &gt; 0; --</w:t>
+            </w:r>
+            <w:proofErr w:type="spellStart"/>
+            <w:r>
+              <w:rPr>
+                <w:rFonts w:ascii="Consolas" w:hAnsi="Consolas" w:cs="Consolas"/>
+                <w:color w:val="000000"/>
+                <w:sz w:val="20"/>
+                <w:szCs w:val="20"/>
+              </w:rPr>
+              <w:t>dly</w:t>
+            </w:r>
+            <w:proofErr w:type="spellEnd"/>
+            <w:r>
+              <w:rPr>
+                <w:rFonts w:ascii="Consolas" w:hAnsi="Consolas" w:cs="Consolas"/>
+                <w:color w:val="000000"/>
+                <w:sz w:val="20"/>
+                <w:szCs w:val="20"/>
+              </w:rPr>
+              <w:t>)</w:t>
+            </w:r>
+          </w:p>
+          <w:p>
+            <w:pPr>
+              <w:autoSpaceDE w:val="0"/>
+              <w:autoSpaceDN w:val="0"/>
+              <w:adjustRightInd w:val="0"/>
+              <w:rPr>
+                <w:rFonts w:ascii="Consolas" w:hAnsi="Consolas" w:cs="Consolas"/>
+                <w:sz w:val="20"/>
+                <w:szCs w:val="20"/>
+              </w:rPr>
+            </w:pPr>
+            <w:r>
+              <w:rPr>
+                <w:rFonts w:ascii="Consolas" w:hAnsi="Consolas" w:cs="Consolas"/>
+                <w:color w:val="000000"/>
+                <w:sz w:val="20"/>
+                <w:szCs w:val="20"/>
+              </w:rPr>
+              <w:tab/>
+              <w:t>{</w:t>
+            </w:r>
+          </w:p>
+          <w:p>
+            <w:pPr>
+              <w:autoSpaceDE w:val="0"/>
+              <w:autoSpaceDN w:val="0"/>
+              <w:adjustRightInd w:val="0"/>
+              <w:rPr>
+                <w:rFonts w:ascii="Consolas" w:hAnsi="Consolas" w:cs="Consolas"/>
+                <w:sz w:val="20"/>
+                <w:szCs w:val="20"/>
+              </w:rPr>
+            </w:pPr>
+            <w:r>
+              <w:rPr>
+                <w:rFonts w:ascii="Consolas" w:hAnsi="Consolas" w:cs="Consolas"/>
+                <w:color w:val="000000"/>
+                <w:sz w:val="20"/>
+                <w:szCs w:val="20"/>
+              </w:rPr>
+              <w:tab/>
+            </w:r>
+            <w:r>
+              <w:rPr>
+                <w:rFonts w:ascii="Consolas" w:hAnsi="Consolas" w:cs="Consolas"/>
+                <w:color w:val="000000"/>
+                <w:sz w:val="20"/>
+                <w:szCs w:val="20"/>
+              </w:rPr>
+              <w:tab/>
+              <w:t>__</w:t>
+            </w:r>
+            <w:proofErr w:type="gramStart"/>
+            <w:r>
+              <w:rPr>
+                <w:rFonts w:ascii="Consolas" w:hAnsi="Consolas" w:cs="Consolas"/>
+                <w:color w:val="000000"/>
+                <w:sz w:val="20"/>
+                <w:szCs w:val="20"/>
+              </w:rPr>
+              <w:t>NOP(</w:t>
+            </w:r>
+            <w:proofErr w:type="gramEnd"/>
+            <w:r>
+              <w:rPr>
+                <w:rFonts w:ascii="Consolas" w:hAnsi="Consolas" w:cs="Consolas"/>
+                <w:color w:val="000000"/>
+                <w:sz w:val="20"/>
+                <w:szCs w:val="20"/>
+              </w:rPr>
+              <w:t>);</w:t>
+            </w:r>
+          </w:p>
+          <w:p>
+            <w:pPr>
+              <w:autoSpaceDE w:val="0"/>
+              <w:autoSpaceDN w:val="0"/>
+              <w:adjustRightInd w:val="0"/>
+              <w:rPr>
+                <w:rFonts w:ascii="Consolas" w:hAnsi="Consolas" w:cs="Consolas"/>
+                <w:sz w:val="20"/>
+                <w:szCs w:val="20"/>
+              </w:rPr>
+            </w:pPr>
+            <w:r>
+              <w:rPr>
+                <w:rFonts w:ascii="Consolas" w:hAnsi="Consolas" w:cs="Consolas"/>
+                <w:color w:val="000000"/>
+                <w:sz w:val="20"/>
+                <w:szCs w:val="20"/>
+              </w:rPr>
+              <w:tab/>
+              <w:t>}</w:t>
+            </w:r>
+          </w:p>
+          <w:p>
+            <w:pPr>
+              <w:rPr>
+                <w:rFonts w:ascii="Consolas" w:hAnsi="Consolas" w:cs="Consolas"/>
+                <w:color w:val="000000"/>
+                <w:sz w:val="20"/>
+                <w:szCs w:val="20"/>
+              </w:rPr>
+            </w:pPr>
+            <w:r>
+              <w:rPr>
+                <w:rFonts w:ascii="Consolas" w:hAnsi="Consolas" w:cs="Consolas"/>
+                <w:color w:val="000000"/>
+                <w:sz w:val="20"/>
+                <w:szCs w:val="20"/>
+              </w:rPr>
+              <w:t>}</w:t>
+            </w:r>
+          </w:p>
+          <w:p>
+            <w:pPr>
+              <w:rPr>
+                <w:rFonts w:cs="Times New Roman"/>
+                <w:noProof/>
+                <w:lang w:eastAsia="ru-RU"/>
+              </w:rPr>
+            </w:pPr>
+            <w:r>
+              <w:rPr>
+                <w:rFonts w:cs="Times New Roman"/>
+                <w:color w:val="000000"/>
+              </w:rPr>
+              <w:t xml:space="preserve">Обратим </w:t>
+            </w:r>
+            <w:r>
+              <w:rPr>
+                <w:rFonts w:cs="Times New Roman"/>
+                <w:color w:val="000000"/>
+              </w:rPr>
+              <w:t xml:space="preserve">внимание на строку </w:t>
+            </w:r>
+            <w:proofErr w:type="spellStart"/>
+            <w:r>
+              <w:rPr>
+                <w:rFonts w:cs="Times New Roman"/>
+                <w:color w:val="000000"/>
+              </w:rPr>
+              <w:t>dly</w:t>
+            </w:r>
+            <w:proofErr w:type="spellEnd"/>
+            <w:r>
+              <w:rPr>
+                <w:rFonts w:cs="Times New Roman"/>
+                <w:color w:val="000000"/>
+              </w:rPr>
+              <w:t xml:space="preserve"> *= 12;</w:t>
+            </w:r>
+            <w:r>
+              <w:rPr>
+                <w:rFonts w:cs="Times New Roman"/>
+                <w:color w:val="000000"/>
+              </w:rPr>
+              <w:t xml:space="preserve"> </w:t>
+            </w:r>
+            <w:bookmarkStart w:id="0" w:name="_GoBack"/>
+            <w:bookmarkEnd w:id="0"/>
+          </w:p>
+        </w:tc>
+      </w:tr>
+    </w:tbl>
+    <w:p/>
     <w:sectPr>
       <w:pgSz w:w="11906" w:h="16838"/>
       <w:pgMar w:top="1134" w:right="850" w:bottom="1134" w:left="1701" w:header="708" w:footer="708" w:gutter="0"/>

</xml_diff>